<commit_message>
Updates to EU domain and general cleanup
</commit_message>
<xml_diff>
--- a/documentation/TurnTo SpeedFlex Implementation (SFRA).docx
+++ b/documentation/TurnTo SpeedFlex Implementation (SFRA).docx
@@ -66,7 +66,7 @@
                     <a:noFill/>
                     <a:extLst>
                       <a:ext uri="{909E8E84-426E-40dd-AFC4-6F175D3DCCD1}">
-                        <a14:hiddenFill xmlns="" xmlns:mo="http://schemas.microsoft.com/office/mac/office/2008/main" xmlns:mv="urn:schemas-microsoft-com:mac:vml" xmlns:o="urn:schemas-microsoft-com:office:office" xmlns:v="urn:schemas-microsoft-com:vml" xmlns:w10="urn:schemas-microsoft-com:office:word" xmlns:w="http://schemas.openxmlformats.org/wordprocessingml/2006/main" xmlns:a14="http://schemas.microsoft.com/office/drawing/2010/main">
+                        <a14:hiddenFill xmlns:a14="http://schemas.microsoft.com/office/drawing/2010/main" xmlns:w="http://schemas.openxmlformats.org/wordprocessingml/2006/main" xmlns:w10="urn:schemas-microsoft-com:office:word" xmlns:v="urn:schemas-microsoft-com:vml" xmlns:o="urn:schemas-microsoft-com:office:office" xmlns:mv="urn:schemas-microsoft-com:mac:vml" xmlns:mo="http://schemas.microsoft.com/office/mac/office/2008/main" xmlns="">
                           <a:solidFill>
                             <a:srgbClr val="FFFFFF"/>
                           </a:solidFill>
@@ -7303,6 +7303,56 @@
     </w:p>
     <w:p>
       <w:pPr>
+        <w:rPr>
+          <w:b/>
+          <w:bCs/>
+        </w:rPr>
+      </w:pPr>
+    </w:p>
+    <w:p>
+      <w:pPr>
+        <w:rPr>
+          <w:b/>
+          <w:bCs/>
+        </w:rPr>
+      </w:pPr>
+      <w:r>
+        <w:rPr>
+          <w:b/>
+          <w:bCs/>
+          <w:szCs w:val="28"/>
+        </w:rPr>
+        <w:t>NOTE:</w:t>
+      </w:r>
+      <w:r>
+        <w:rPr>
+          <w:b/>
+          <w:bCs/>
+          <w:szCs w:val="28"/>
+        </w:rPr>
+        <w:t xml:space="preserve"> If this job errors out and the log says invalid XML, please contact </w:t>
+      </w:r>
+      <w:proofErr w:type="spellStart"/>
+      <w:r>
+        <w:rPr>
+          <w:b/>
+          <w:bCs/>
+          <w:szCs w:val="28"/>
+        </w:rPr>
+        <w:t>TurnTo</w:t>
+      </w:r>
+      <w:proofErr w:type="spellEnd"/>
+      <w:r>
+        <w:rPr>
+          <w:b/>
+          <w:bCs/>
+          <w:szCs w:val="28"/>
+        </w:rPr>
+        <w:t xml:space="preserve"> to make sure the feed is available for your site key/auth key/domain combination.</w:t>
+      </w:r>
+    </w:p>
+    <w:p>
+      <w:pPr>
         <w:pStyle w:val="NoSpacing"/>
       </w:pPr>
     </w:p>
@@ -7410,6 +7460,7 @@
         <w:t xml:space="preserve"> </w:t>
       </w:r>
       <w:r>
+        <w:lastRenderedPageBreak/>
         <w:t>Reviews)</w:t>
       </w:r>
       <w:r>
@@ -7578,7 +7629,6 @@
           <w:b/>
           <w:bCs/>
         </w:rPr>
-        <w:lastRenderedPageBreak/>
         <w:t>IMPORTANT</w:t>
       </w:r>
       <w:r>
@@ -8853,6 +8903,53 @@
         <w:t>product.</w:t>
       </w:r>
     </w:p>
+    <w:p/>
+    <w:p>
+      <w:pPr>
+        <w:rPr>
+          <w:b/>
+          <w:bCs/>
+        </w:rPr>
+      </w:pPr>
+      <w:r>
+        <w:rPr>
+          <w:b/>
+          <w:bCs/>
+          <w:szCs w:val="28"/>
+        </w:rPr>
+        <w:t>NOTE:</w:t>
+      </w:r>
+      <w:r>
+        <w:rPr>
+          <w:b/>
+          <w:bCs/>
+          <w:szCs w:val="28"/>
+        </w:rPr>
+        <w:t xml:space="preserve"> If this job errors out and the log says invalid XML, please contact </w:t>
+      </w:r>
+      <w:proofErr w:type="spellStart"/>
+      <w:r>
+        <w:rPr>
+          <w:b/>
+          <w:bCs/>
+          <w:szCs w:val="28"/>
+        </w:rPr>
+        <w:t>TurnTo</w:t>
+      </w:r>
+      <w:proofErr w:type="spellEnd"/>
+      <w:r>
+        <w:rPr>
+          <w:b/>
+          <w:bCs/>
+          <w:szCs w:val="28"/>
+        </w:rPr>
+        <w:t xml:space="preserve"> to make sure the feed is available for your site key/auth key/domain combination.</w:t>
+      </w:r>
+    </w:p>
+    <w:p>
+      <w:bookmarkStart w:id="8" w:name="_GoBack"/>
+      <w:bookmarkEnd w:id="8"/>
+    </w:p>
     <w:p>
       <w:pPr>
         <w:spacing w:after="160" w:line="259" w:lineRule="auto"/>
@@ -8864,7 +8961,7 @@
           <w:szCs w:val="84"/>
         </w:rPr>
       </w:pPr>
-      <w:bookmarkStart w:id="8" w:name="_Toc469044332"/>
+      <w:bookmarkStart w:id="9" w:name="_Toc469044332"/>
       <w:r>
         <w:br w:type="page"/>
       </w:r>
@@ -8873,13 +8970,13 @@
       <w:pPr>
         <w:pStyle w:val="Heading2"/>
       </w:pPr>
-      <w:bookmarkStart w:id="9" w:name="_Toc21433243"/>
+      <w:bookmarkStart w:id="10" w:name="_Toc21433243"/>
       <w:r>
         <w:lastRenderedPageBreak/>
         <w:t>Configuration</w:t>
       </w:r>
-      <w:bookmarkEnd w:id="8"/>
       <w:bookmarkEnd w:id="9"/>
+      <w:bookmarkEnd w:id="10"/>
     </w:p>
     <w:p>
       <w:pPr>
@@ -8975,8 +9072,8 @@
           <w:noProof/>
         </w:rPr>
       </w:pPr>
-      <w:bookmarkStart w:id="10" w:name="_Toc469044333"/>
-      <w:bookmarkStart w:id="11" w:name="_Toc21433244"/>
+      <w:bookmarkStart w:id="11" w:name="_Toc469044333"/>
+      <w:bookmarkStart w:id="12" w:name="_Toc21433244"/>
       <w:r>
         <w:rPr>
           <w:noProof/>
@@ -9019,8 +9116,8 @@
         </w:rPr>
         <w:t>Site</w:t>
       </w:r>
-      <w:bookmarkEnd w:id="10"/>
       <w:bookmarkEnd w:id="11"/>
+      <w:bookmarkEnd w:id="12"/>
     </w:p>
     <w:p>
       <w:pPr>
@@ -10385,11 +10482,11 @@
           <w:noProof/>
         </w:rPr>
       </w:pPr>
-      <w:bookmarkStart w:id="12" w:name="_Toc469044334"/>
-      <w:bookmarkStart w:id="13" w:name="_Toc414521688"/>
-      <w:bookmarkStart w:id="14" w:name="_Toc21356852"/>
-      <w:bookmarkStart w:id="15" w:name="_Toc21433245"/>
-      <w:bookmarkStart w:id="16" w:name="_Toc469044337"/>
+      <w:bookmarkStart w:id="13" w:name="_Toc469044334"/>
+      <w:bookmarkStart w:id="14" w:name="_Toc414521688"/>
+      <w:bookmarkStart w:id="15" w:name="_Toc21356852"/>
+      <w:bookmarkStart w:id="16" w:name="_Toc21433245"/>
+      <w:bookmarkStart w:id="17" w:name="_Toc469044337"/>
       <w:r>
         <w:rPr>
           <w:noProof/>
@@ -10397,10 +10494,10 @@
         <w:lastRenderedPageBreak/>
         <w:t>Initial Setup and General Settings</w:t>
       </w:r>
-      <w:bookmarkEnd w:id="12"/>
       <w:bookmarkEnd w:id="13"/>
       <w:bookmarkEnd w:id="14"/>
       <w:bookmarkEnd w:id="15"/>
+      <w:bookmarkEnd w:id="16"/>
     </w:p>
     <w:p/>
     <w:p>
@@ -10408,11 +10505,11 @@
         <w:pStyle w:val="Heading4"/>
         <w:ind w:firstLine="0"/>
       </w:pPr>
-      <w:bookmarkStart w:id="17" w:name="_Toc469044335"/>
+      <w:bookmarkStart w:id="18" w:name="_Toc469044335"/>
       <w:r>
         <w:t>Upload and Import Metadata</w:t>
       </w:r>
-      <w:bookmarkEnd w:id="17"/>
+      <w:bookmarkEnd w:id="18"/>
       <w:r>
         <w:t>/Job Schedules/Services</w:t>
       </w:r>
@@ -10683,7 +10780,7 @@
       <w:r>
         <w:t>Settings</w:t>
       </w:r>
-      <w:bookmarkEnd w:id="16"/>
+      <w:bookmarkEnd w:id="17"/>
     </w:p>
     <w:p>
       <w:pPr>
@@ -10936,7 +11033,7 @@
         </w:numPr>
         <w:spacing w:after="200"/>
       </w:pPr>
-      <w:bookmarkStart w:id="18" w:name="_Toc469044345"/>
+      <w:bookmarkStart w:id="19" w:name="_Toc469044345"/>
       <w:r>
         <w:lastRenderedPageBreak/>
         <w:t>In</w:t>
@@ -11588,179 +11685,6 @@
         <w:spacing w:after="200"/>
       </w:pPr>
       <w:r>
-        <w:t>Static</w:t>
-      </w:r>
-      <w:r>
-        <w:t xml:space="preserve"> </w:t>
-      </w:r>
-      <w:r>
-        <w:t>URL:</w:t>
-      </w:r>
-      <w:r>
-        <w:t xml:space="preserve"> </w:t>
-      </w:r>
-      <w:r>
-        <w:t>default</w:t>
-      </w:r>
-      <w:r>
-        <w:t xml:space="preserve"> </w:t>
-      </w:r>
-      <w:r>
-        <w:t>is</w:t>
-      </w:r>
-      <w:r>
-        <w:t xml:space="preserve"> </w:t>
-      </w:r>
-      <w:r>
-        <w:t xml:space="preserve">“static.turnto.com” </w:t>
-      </w:r>
-      <w:r>
-        <w:t>(NOTE:</w:t>
-      </w:r>
-      <w:r>
-        <w:t xml:space="preserve"> </w:t>
-      </w:r>
-      <w:r>
-        <w:t>no</w:t>
-      </w:r>
-      <w:r>
-        <w:t xml:space="preserve"> </w:t>
-      </w:r>
-      <w:r>
-        <w:t>http://</w:t>
-      </w:r>
-      <w:r>
-        <w:t xml:space="preserve"> </w:t>
-      </w:r>
-      <w:r>
-        <w:t>or</w:t>
-      </w:r>
-      <w:r>
-        <w:t xml:space="preserve"> </w:t>
-      </w:r>
-      <w:r>
-        <w:t>https://</w:t>
-      </w:r>
-      <w:r>
-        <w:t xml:space="preserve"> </w:t>
-      </w:r>
-      <w:r>
-        <w:t>or</w:t>
-      </w:r>
-      <w:r>
-        <w:t xml:space="preserve"> </w:t>
-      </w:r>
-      <w:r>
-        <w:t>trailing</w:t>
-      </w:r>
-      <w:r>
-        <w:t xml:space="preserve"> </w:t>
-      </w:r>
-      <w:r>
-        <w:t>slashes)</w:t>
-      </w:r>
-    </w:p>
-    <w:p>
-      <w:pPr>
-        <w:pStyle w:val="ListParagraph"/>
-        <w:numPr>
-          <w:ilvl w:val="1"/>
-          <w:numId w:val="34"/>
-        </w:numPr>
-        <w:spacing w:after="200"/>
-      </w:pPr>
-      <w:r>
-        <w:t>URL:</w:t>
-      </w:r>
-      <w:r>
-        <w:t xml:space="preserve"> </w:t>
-      </w:r>
-      <w:r>
-        <w:t>default</w:t>
-      </w:r>
-      <w:r>
-        <w:t xml:space="preserve"> </w:t>
-      </w:r>
-      <w:r>
-        <w:t>is</w:t>
-      </w:r>
-      <w:r>
-        <w:t xml:space="preserve"> </w:t>
-      </w:r>
-      <w:r>
-        <w:t>"</w:t>
-      </w:r>
-      <w:hyperlink r:id="rId13" w:history="1">
-        <w:r>
-          <w:rPr>
-            <w:rStyle w:val="Hyperlink"/>
-          </w:rPr>
-          <w:t>www.turnto.com</w:t>
-        </w:r>
-      </w:hyperlink>
-      <w:r>
-        <w:t>"</w:t>
-      </w:r>
-      <w:r>
-        <w:t xml:space="preserve"> </w:t>
-      </w:r>
-      <w:r>
-        <w:t>(NOTE:</w:t>
-      </w:r>
-      <w:r>
-        <w:t xml:space="preserve"> </w:t>
-      </w:r>
-      <w:r>
-        <w:t>no</w:t>
-      </w:r>
-      <w:r>
-        <w:t xml:space="preserve"> </w:t>
-      </w:r>
-      <w:r>
-        <w:t>http://</w:t>
-      </w:r>
-      <w:r>
-        <w:t xml:space="preserve"> </w:t>
-      </w:r>
-      <w:r>
-        <w:t>or</w:t>
-      </w:r>
-      <w:r>
-        <w:t xml:space="preserve"> </w:t>
-      </w:r>
-      <w:r>
-        <w:t>https://</w:t>
-      </w:r>
-      <w:r>
-        <w:t xml:space="preserve"> </w:t>
-      </w:r>
-      <w:r>
-        <w:t>or</w:t>
-      </w:r>
-      <w:r>
-        <w:t xml:space="preserve"> </w:t>
-      </w:r>
-      <w:r>
-        <w:t>trailing</w:t>
-      </w:r>
-      <w:r>
-        <w:t xml:space="preserve"> </w:t>
-      </w:r>
-      <w:r>
-        <w:t>slashes)</w:t>
-      </w:r>
-    </w:p>
-    <w:p>
-      <w:pPr>
-        <w:pStyle w:val="ListParagraph"/>
-        <w:numPr>
-          <w:ilvl w:val="1"/>
-          <w:numId w:val="34"/>
-        </w:numPr>
-        <w:spacing w:after="200"/>
-      </w:pPr>
-      <w:r>
-        <w:lastRenderedPageBreak/>
         <w:t>Use</w:t>
       </w:r>
       <w:r>
@@ -12008,6 +11932,7 @@
         <w:spacing w:after="200"/>
       </w:pPr>
       <w:r>
+        <w:lastRenderedPageBreak/>
         <w:t>Click</w:t>
       </w:r>
       <w:r>
@@ -12039,7 +11964,7 @@
       <w:r>
         <w:t>Feed</w:t>
       </w:r>
-      <w:bookmarkEnd w:id="18"/>
+      <w:bookmarkEnd w:id="19"/>
       <w:r>
         <w:t xml:space="preserve"> </w:t>
       </w:r>
@@ -12437,7 +12362,7 @@
         <w:t>Apply</w:t>
       </w:r>
     </w:p>
-    <w:bookmarkStart w:id="19" w:name="_Toc469044346"/>
+    <w:bookmarkStart w:id="20" w:name="_Toc469044346"/>
     <w:p>
       <w:pPr>
         <w:pStyle w:val="Heading4"/>
@@ -12480,7 +12405,7 @@
                         </a:xfrm>
                         <a:extLst>
                           <a:ext uri="{0CCBE362-F206-4b92-989A-16890622DB6E}">
-                            <ma14:wrappingTextBoxFlag xmlns="" xmlns:mo="http://schemas.microsoft.com/office/mac/office/2008/main" xmlns:mv="urn:schemas-microsoft-com:mac:vml" xmlns:o="urn:schemas-microsoft-com:office:office" xmlns:v="urn:schemas-microsoft-com:vml" xmlns:w10="urn:schemas-microsoft-com:office:word" xmlns:w="http://schemas.openxmlformats.org/wordprocessingml/2006/main" xmlns:ma14="http://schemas.microsoft.com/office/mac/drawingml/2011/main"/>
+                            <ma14:wrappingTextBoxFlag xmlns:ma14="http://schemas.microsoft.com/office/mac/drawingml/2011/main" xmlns:w="http://schemas.openxmlformats.org/wordprocessingml/2006/main" xmlns:w10="urn:schemas-microsoft-com:office:word" xmlns:v="urn:schemas-microsoft-com:vml" xmlns:o="urn:schemas-microsoft-com:office:office" xmlns:mv="urn:schemas-microsoft-com:mac:vml" xmlns:mo="http://schemas.microsoft.com/office/mac/office/2008/main" xmlns=""/>
                           </a:ext>
                         </a:extLst>
                       </wpg:grpSpPr>
@@ -12576,14 +12501,14 @@
                             </a:ln>
                             <a:extLst>
                               <a:ext uri="{909E8E84-426E-40dd-AFC4-6F175D3DCCD1}">
-                                <a14:hiddenFill xmlns="" xmlns:mo="http://schemas.microsoft.com/office/mac/office/2008/main" xmlns:mv="urn:schemas-microsoft-com:mac:vml" xmlns:o="urn:schemas-microsoft-com:office:office" xmlns:v="urn:schemas-microsoft-com:vml" xmlns:w10="urn:schemas-microsoft-com:office:word" xmlns:w="http://schemas.openxmlformats.org/wordprocessingml/2006/main" xmlns:a14="http://schemas.microsoft.com/office/drawing/2010/main">
+                                <a14:hiddenFill xmlns:a14="http://schemas.microsoft.com/office/drawing/2010/main" xmlns:w="http://schemas.openxmlformats.org/wordprocessingml/2006/main" xmlns:w10="urn:schemas-microsoft-com:office:word" xmlns:v="urn:schemas-microsoft-com:vml" xmlns:o="urn:schemas-microsoft-com:office:office" xmlns:mv="urn:schemas-microsoft-com:mac:vml" xmlns:mo="http://schemas.microsoft.com/office/mac/office/2008/main" xmlns="">
                                   <a:solidFill>
                                     <a:srgbClr val="000000"/>
                                   </a:solidFill>
                                 </a14:hiddenFill>
                               </a:ext>
                               <a:ext uri="{91240B29-F687-4f45-9708-019B960494DF}">
-                                <a14:hiddenLine xmlns="" xmlns:mo="http://schemas.microsoft.com/office/mac/office/2008/main" xmlns:mv="urn:schemas-microsoft-com:mac:vml" xmlns:o="urn:schemas-microsoft-com:office:office" xmlns:v="urn:schemas-microsoft-com:vml" xmlns:w10="urn:schemas-microsoft-com:office:word" xmlns:w="http://schemas.openxmlformats.org/wordprocessingml/2006/main" xmlns:a14="http://schemas.microsoft.com/office/drawing/2010/main" w="9525">
+                                <a14:hiddenLine xmlns:a14="http://schemas.microsoft.com/office/drawing/2010/main" xmlns:w="http://schemas.openxmlformats.org/wordprocessingml/2006/main" xmlns:w10="urn:schemas-microsoft-com:office:word" xmlns:v="urn:schemas-microsoft-com:vml" xmlns:o="urn:schemas-microsoft-com:office:office" xmlns:mv="urn:schemas-microsoft-com:mac:vml" xmlns:mo="http://schemas.microsoft.com/office/mac/office/2008/main" xmlns="" w="9525">
                                   <a:solidFill>
                                     <a:srgbClr val="000000"/>
                                   </a:solidFill>
@@ -12606,7 +12531,7 @@
                             </pic:cNvPicPr>
                           </pic:nvPicPr>
                           <pic:blipFill>
-                            <a:blip r:embed="rId14">
+                            <a:blip r:embed="rId13">
                               <a:extLst>
                                 <a:ext uri="{28A0092B-C50C-407E-A947-70E740481C1C}">
                                   <a14:useLocalDpi xmlns:a14="http://schemas.microsoft.com/office/drawing/2010/main" val="0"/>
@@ -12629,7 +12554,7 @@
                             <a:noFill/>
                             <a:extLst>
                               <a:ext uri="{909E8E84-426E-40dd-AFC4-6F175D3DCCD1}">
-                                <a14:hiddenFill xmlns="" xmlns:mo="http://schemas.microsoft.com/office/mac/office/2008/main" xmlns:mv="urn:schemas-microsoft-com:mac:vml" xmlns:o="urn:schemas-microsoft-com:office:office" xmlns:v="urn:schemas-microsoft-com:vml" xmlns:w10="urn:schemas-microsoft-com:office:word" xmlns:w="http://schemas.openxmlformats.org/wordprocessingml/2006/main" xmlns:a14="http://schemas.microsoft.com/office/drawing/2010/main">
+                                <a14:hiddenFill xmlns:a14="http://schemas.microsoft.com/office/drawing/2010/main" xmlns:w="http://schemas.openxmlformats.org/wordprocessingml/2006/main" xmlns:w10="urn:schemas-microsoft-com:office:word" xmlns:v="urn:schemas-microsoft-com:vml" xmlns:o="urn:schemas-microsoft-com:office:office" xmlns:mv="urn:schemas-microsoft-com:mac:vml" xmlns:mo="http://schemas.microsoft.com/office/mac/office/2008/main" xmlns="">
                                   <a:solidFill>
                                     <a:srgbClr val="FFFFFF"/>
                                   </a:solidFill>
@@ -12691,7 +12616,7 @@
       <w:r>
         <w:t>Feed</w:t>
       </w:r>
-      <w:bookmarkEnd w:id="19"/>
+      <w:bookmarkEnd w:id="20"/>
     </w:p>
     <w:p>
       <w:pPr>
@@ -13555,8 +13480,6 @@
         </w:rPr>
         <w:t>store.</w:t>
       </w:r>
-      <w:bookmarkStart w:id="20" w:name="_GoBack"/>
-      <w:bookmarkEnd w:id="20"/>
     </w:p>
     <w:p/>
     <w:p>
@@ -13903,7 +13826,6 @@
         </w:numPr>
       </w:pPr>
       <w:r>
-        <w:lastRenderedPageBreak/>
         <w:t>Click</w:t>
       </w:r>
       <w:r>
@@ -14062,6 +13984,7 @@
         </w:numPr>
       </w:pPr>
       <w:r>
+        <w:lastRenderedPageBreak/>
         <w:t>Configure</w:t>
       </w:r>
       <w:r>
@@ -14967,7 +14890,6 @@
         </w:numPr>
       </w:pPr>
       <w:r>
-        <w:lastRenderedPageBreak/>
         <w:t>Verify</w:t>
       </w:r>
       <w:r>
@@ -15140,6 +15062,7 @@
       <w:bookmarkStart w:id="22" w:name="_Toc469044350"/>
       <w:proofErr w:type="spellStart"/>
       <w:r>
+        <w:lastRenderedPageBreak/>
         <w:t>TurnTo</w:t>
       </w:r>
       <w:proofErr w:type="spellEnd"/>
@@ -16949,7 +16872,6 @@
         <w:rPr>
           <w:b/>
         </w:rPr>
-        <w:lastRenderedPageBreak/>
         <w:t>write</w:t>
       </w:r>
       <w:r>
@@ -17353,6 +17275,7 @@
         </w:numPr>
       </w:pPr>
       <w:r>
+        <w:lastRenderedPageBreak/>
         <w:t>They</w:t>
       </w:r>
       <w:r>
@@ -18390,6 +18313,7 @@
         <w:t xml:space="preserve"> </w:t>
       </w:r>
       <w:r>
+        <w:lastRenderedPageBreak/>
         <w:t>locales</w:t>
       </w:r>
       <w:r>
@@ -19455,7 +19379,6 @@
       <w:bookmarkStart w:id="23" w:name="_Toc469044348"/>
       <w:proofErr w:type="spellStart"/>
       <w:r>
-        <w:lastRenderedPageBreak/>
         <w:t>TurnTo</w:t>
       </w:r>
       <w:proofErr w:type="spellEnd"/>
@@ -20283,7 +20206,7 @@
           <w:rPr>
             <w:rStyle w:val="Hyperlink"/>
           </w:rPr>
-          <w:t>http://static.www.turnto.com/static/export/YOURSITEKEYHERE/YOURAUTHKEYHERE/turnto-skuaveragerating.xml</w:t>
+          <w:t>http://www.turnto.com/static/export/YOURSITEKEYHERE/YOURAUTHKEYHERE/turnto-skuaveragerating.xml</w:t>
         </w:r>
       </w:hyperlink>
     </w:p>
@@ -20365,7 +20288,7 @@
                         </a:xfrm>
                         <a:extLst>
                           <a:ext uri="{0CCBE362-F206-4b92-989A-16890622DB6E}">
-                            <ma14:wrappingTextBoxFlag xmlns="" xmlns:mo="http://schemas.microsoft.com/office/mac/office/2008/main" xmlns:mv="urn:schemas-microsoft-com:mac:vml" xmlns:o="urn:schemas-microsoft-com:office:office" xmlns:v="urn:schemas-microsoft-com:vml" xmlns:w10="urn:schemas-microsoft-com:office:word" xmlns:w="http://schemas.openxmlformats.org/wordprocessingml/2006/main" xmlns:ma14="http://schemas.microsoft.com/office/mac/drawingml/2011/main"/>
+                            <ma14:wrappingTextBoxFlag xmlns:ma14="http://schemas.microsoft.com/office/mac/drawingml/2011/main" xmlns:w="http://schemas.openxmlformats.org/wordprocessingml/2006/main" xmlns:w10="urn:schemas-microsoft-com:office:word" xmlns:v="urn:schemas-microsoft-com:vml" xmlns:o="urn:schemas-microsoft-com:office:office" xmlns:mv="urn:schemas-microsoft-com:mac:vml" xmlns:mo="http://schemas.microsoft.com/office/mac/office/2008/main" xmlns=""/>
                           </a:ext>
                         </a:extLst>
                       </wpg:grpSpPr>
@@ -20461,14 +20384,14 @@
                             </a:ln>
                             <a:extLst>
                               <a:ext uri="{909E8E84-426E-40dd-AFC4-6F175D3DCCD1}">
-                                <a14:hiddenFill xmlns="" xmlns:mo="http://schemas.microsoft.com/office/mac/office/2008/main" xmlns:mv="urn:schemas-microsoft-com:mac:vml" xmlns:o="urn:schemas-microsoft-com:office:office" xmlns:v="urn:schemas-microsoft-com:vml" xmlns:w10="urn:schemas-microsoft-com:office:word" xmlns:w="http://schemas.openxmlformats.org/wordprocessingml/2006/main" xmlns:a14="http://schemas.microsoft.com/office/drawing/2010/main">
+                                <a14:hiddenFill xmlns:a14="http://schemas.microsoft.com/office/drawing/2010/main" xmlns:w="http://schemas.openxmlformats.org/wordprocessingml/2006/main" xmlns:w10="urn:schemas-microsoft-com:office:word" xmlns:v="urn:schemas-microsoft-com:vml" xmlns:o="urn:schemas-microsoft-com:office:office" xmlns:mv="urn:schemas-microsoft-com:mac:vml" xmlns:mo="http://schemas.microsoft.com/office/mac/office/2008/main" xmlns="">
                                   <a:solidFill>
                                     <a:srgbClr val="000000"/>
                                   </a:solidFill>
                                 </a14:hiddenFill>
                               </a:ext>
                               <a:ext uri="{91240B29-F687-4f45-9708-019B960494DF}">
-                                <a14:hiddenLine xmlns="" xmlns:mo="http://schemas.microsoft.com/office/mac/office/2008/main" xmlns:mv="urn:schemas-microsoft-com:mac:vml" xmlns:o="urn:schemas-microsoft-com:office:office" xmlns:v="urn:schemas-microsoft-com:vml" xmlns:w10="urn:schemas-microsoft-com:office:word" xmlns:w="http://schemas.openxmlformats.org/wordprocessingml/2006/main" xmlns:a14="http://schemas.microsoft.com/office/drawing/2010/main" w="9525">
+                                <a14:hiddenLine xmlns:a14="http://schemas.microsoft.com/office/drawing/2010/main" xmlns:w="http://schemas.openxmlformats.org/wordprocessingml/2006/main" xmlns:w10="urn:schemas-microsoft-com:office:word" xmlns:v="urn:schemas-microsoft-com:vml" xmlns:o="urn:schemas-microsoft-com:office:office" xmlns:mv="urn:schemas-microsoft-com:mac:vml" xmlns:mo="http://schemas.microsoft.com/office/mac/office/2008/main" xmlns="" w="9525">
                                   <a:solidFill>
                                     <a:srgbClr val="000000"/>
                                   </a:solidFill>
@@ -20491,7 +20414,7 @@
                             </pic:cNvPicPr>
                           </pic:nvPicPr>
                           <pic:blipFill>
-                            <a:blip r:embed="rId14">
+                            <a:blip r:embed="rId13">
                               <a:extLst>
                                 <a:ext uri="{28A0092B-C50C-407E-A947-70E740481C1C}">
                                   <a14:useLocalDpi xmlns:a14="http://schemas.microsoft.com/office/drawing/2010/main" val="0"/>
@@ -20514,7 +20437,7 @@
                             <a:noFill/>
                             <a:extLst>
                               <a:ext uri="{909E8E84-426E-40dd-AFC4-6F175D3DCCD1}">
-                                <a14:hiddenFill xmlns="" xmlns:mo="http://schemas.microsoft.com/office/mac/office/2008/main" xmlns:mv="urn:schemas-microsoft-com:mac:vml" xmlns:o="urn:schemas-microsoft-com:office:office" xmlns:v="urn:schemas-microsoft-com:vml" xmlns:w10="urn:schemas-microsoft-com:office:word" xmlns:w="http://schemas.openxmlformats.org/wordprocessingml/2006/main" xmlns:a14="http://schemas.microsoft.com/office/drawing/2010/main">
+                                <a14:hiddenFill xmlns:a14="http://schemas.microsoft.com/office/drawing/2010/main" xmlns:w="http://schemas.openxmlformats.org/wordprocessingml/2006/main" xmlns:w10="urn:schemas-microsoft-com:office:word" xmlns:v="urn:schemas-microsoft-com:vml" xmlns:o="urn:schemas-microsoft-com:office:office" xmlns:mv="urn:schemas-microsoft-com:mac:vml" xmlns:mo="http://schemas.microsoft.com/office/mac/office/2008/main" xmlns="">
                                   <a:solidFill>
                                     <a:srgbClr val="FFFFFF"/>
                                   </a:solidFill>
@@ -21159,7 +21082,6 @@
       <w:bookmarkStart w:id="24" w:name="_Toc469044349"/>
       <w:proofErr w:type="spellStart"/>
       <w:r>
-        <w:lastRenderedPageBreak/>
         <w:t>TurnTo</w:t>
       </w:r>
       <w:proofErr w:type="spellEnd"/>
@@ -21816,6 +21738,7 @@
         </w:numPr>
       </w:pPr>
       <w:r>
+        <w:lastRenderedPageBreak/>
         <w:t>Contact</w:t>
       </w:r>
       <w:r>
@@ -22032,7 +21955,7 @@
           <w:rPr>
             <w:rStyle w:val="Hyperlink"/>
           </w:rPr>
-          <w:t>http://static.www.turnto.com/static/export/YOURSITEKEYHERE/YOURAUTHKEYHERE/turnto-ugc.xml</w:t>
+          <w:t>http://www.turnto.com/static/export/YOURSITEKEYHERE/YOURAUTHKEYHERE/turnto-ugc.xml</w:t>
         </w:r>
       </w:hyperlink>
     </w:p>
@@ -22665,7 +22588,6 @@
       <w:bookmarkStart w:id="26" w:name="_Toc21433246"/>
       <w:bookmarkEnd w:id="25"/>
       <w:r>
-        <w:lastRenderedPageBreak/>
         <w:t>Widgets</w:t>
       </w:r>
       <w:bookmarkEnd w:id="26"/>
@@ -23455,6 +23377,7 @@
         <w:ind w:firstLine="0"/>
       </w:pPr>
       <w:r>
+        <w:lastRenderedPageBreak/>
         <w:t xml:space="preserve">CGC </w:t>
       </w:r>
       <w:r>
@@ -24839,7 +24762,6 @@
         </w:rPr>
       </w:pPr>
       <w:r>
-        <w:lastRenderedPageBreak/>
         <w:t>Im</w:t>
       </w:r>
       <w:r>
@@ -25141,6 +25063,7 @@
           <w:sz w:val="24"/>
           <w:szCs w:val="24"/>
         </w:rPr>
+        <w:lastRenderedPageBreak/>
         <w:drawing>
           <wp:inline distT="0" distB="0" distL="0" distR="0" wp14:anchorId="42B9C876" wp14:editId="6C4C368C">
             <wp:extent cx="3979545" cy="533400"/>
@@ -26119,7 +26042,6 @@
         <w:pStyle w:val="Heading5"/>
       </w:pPr>
       <w:r>
-        <w:lastRenderedPageBreak/>
         <w:t>Review</w:t>
       </w:r>
       <w:r>
@@ -26544,6 +26466,7 @@
         </w:rPr>
       </w:pPr>
       <w:r>
+        <w:lastRenderedPageBreak/>
         <w:t>Rating</w:t>
       </w:r>
       <w:r>
@@ -27387,7 +27310,6 @@
           <w:noProof/>
           <w:color w:val="000000"/>
         </w:rPr>
-        <w:lastRenderedPageBreak/>
         <w:drawing>
           <wp:inline distT="0" distB="0" distL="0" distR="0" wp14:anchorId="63E2FE89" wp14:editId="2929AC49">
             <wp:extent cx="5675021" cy="2129367"/>
@@ -27674,6 +27596,7 @@
         <w:t xml:space="preserve"> </w:t>
       </w:r>
       <w:r>
+        <w:lastRenderedPageBreak/>
         <w:t>SKU</w:t>
       </w:r>
       <w:r>
@@ -28405,7 +28328,6 @@
         <w:pStyle w:val="Heading5"/>
       </w:pPr>
       <w:r>
-        <w:lastRenderedPageBreak/>
         <w:t>Q&amp;A</w:t>
       </w:r>
       <w:r>
@@ -28786,6 +28708,7 @@
         <w:rPr>
           <w:noProof/>
         </w:rPr>
+        <w:lastRenderedPageBreak/>
         <w:drawing>
           <wp:inline distT="0" distB="0" distL="0" distR="0" wp14:anchorId="2590C641" wp14:editId="3E126469">
             <wp:extent cx="5943600" cy="2880995"/>
@@ -29213,7 +29136,6 @@
         <w:ind w:firstLine="0"/>
       </w:pPr>
       <w:r>
-        <w:lastRenderedPageBreak/>
         <w:t>Visual Content Pinboard</w:t>
       </w:r>
     </w:p>
@@ -29299,6 +29221,7 @@
       </w:pPr>
       <w:bookmarkStart w:id="29" w:name="_Toc469044355"/>
       <w:r>
+        <w:lastRenderedPageBreak/>
         <w:t>Checkout</w:t>
       </w:r>
       <w:r>
@@ -30187,7 +30110,6 @@
           <w:noProof/>
           <w:color w:val="000000"/>
         </w:rPr>
-        <w:lastRenderedPageBreak/>
         <w:drawing>
           <wp:inline distT="0" distB="0" distL="0" distR="0" wp14:anchorId="75E779F5" wp14:editId="1774DF7C">
             <wp:extent cx="5935345" cy="1964055"/>
@@ -30461,6 +30383,7 @@
           <w:noProof/>
           <w:color w:val="000000"/>
         </w:rPr>
+        <w:lastRenderedPageBreak/>
         <w:drawing>
           <wp:inline distT="0" distB="0" distL="0" distR="0" wp14:anchorId="50C1F673" wp14:editId="01ED64D5">
             <wp:extent cx="4457700" cy="1970721"/>
@@ -36900,7 +36823,7 @@
                         </a:xfrm>
                         <a:extLst>
                           <a:ext uri="{0CCBE362-F206-4b92-989A-16890622DB6E}">
-                            <ma14:wrappingTextBoxFlag xmlns="" xmlns:mo="http://schemas.microsoft.com/office/mac/office/2008/main" xmlns:mv="urn:schemas-microsoft-com:mac:vml" xmlns:o="urn:schemas-microsoft-com:office:office" xmlns:v="urn:schemas-microsoft-com:vml" xmlns:w10="urn:schemas-microsoft-com:office:word" xmlns:w="http://schemas.openxmlformats.org/wordprocessingml/2006/main" xmlns:ma14="http://schemas.microsoft.com/office/mac/drawingml/2011/main"/>
+                            <ma14:wrappingTextBoxFlag xmlns:ma14="http://schemas.microsoft.com/office/mac/drawingml/2011/main" xmlns:w="http://schemas.openxmlformats.org/wordprocessingml/2006/main" xmlns:w10="urn:schemas-microsoft-com:office:word" xmlns:v="urn:schemas-microsoft-com:vml" xmlns:o="urn:schemas-microsoft-com:office:office" xmlns:mv="urn:schemas-microsoft-com:mac:vml" xmlns:mo="http://schemas.microsoft.com/office/mac/office/2008/main" xmlns=""/>
                           </a:ext>
                         </a:extLst>
                       </wpg:grpSpPr>
@@ -36996,14 +36919,14 @@
                             </a:ln>
                             <a:extLst>
                               <a:ext uri="{909E8E84-426E-40dd-AFC4-6F175D3DCCD1}">
-                                <a14:hiddenFill xmlns="" xmlns:mo="http://schemas.microsoft.com/office/mac/office/2008/main" xmlns:mv="urn:schemas-microsoft-com:mac:vml" xmlns:o="urn:schemas-microsoft-com:office:office" xmlns:v="urn:schemas-microsoft-com:vml" xmlns:w10="urn:schemas-microsoft-com:office:word" xmlns:w="http://schemas.openxmlformats.org/wordprocessingml/2006/main" xmlns:a14="http://schemas.microsoft.com/office/drawing/2010/main">
+                                <a14:hiddenFill xmlns:a14="http://schemas.microsoft.com/office/drawing/2010/main" xmlns:w="http://schemas.openxmlformats.org/wordprocessingml/2006/main" xmlns:w10="urn:schemas-microsoft-com:office:word" xmlns:v="urn:schemas-microsoft-com:vml" xmlns:o="urn:schemas-microsoft-com:office:office" xmlns:mv="urn:schemas-microsoft-com:mac:vml" xmlns:mo="http://schemas.microsoft.com/office/mac/office/2008/main" xmlns="">
                                   <a:solidFill>
                                     <a:srgbClr val="000000"/>
                                   </a:solidFill>
                                 </a14:hiddenFill>
                               </a:ext>
                               <a:ext uri="{91240B29-F687-4f45-9708-019B960494DF}">
-                                <a14:hiddenLine xmlns="" xmlns:mo="http://schemas.microsoft.com/office/mac/office/2008/main" xmlns:mv="urn:schemas-microsoft-com:mac:vml" xmlns:o="urn:schemas-microsoft-com:office:office" xmlns:v="urn:schemas-microsoft-com:vml" xmlns:w10="urn:schemas-microsoft-com:office:word" xmlns:w="http://schemas.openxmlformats.org/wordprocessingml/2006/main" xmlns:a14="http://schemas.microsoft.com/office/drawing/2010/main" w="9525">
+                                <a14:hiddenLine xmlns:a14="http://schemas.microsoft.com/office/drawing/2010/main" xmlns:w="http://schemas.openxmlformats.org/wordprocessingml/2006/main" xmlns:w10="urn:schemas-microsoft-com:office:word" xmlns:v="urn:schemas-microsoft-com:vml" xmlns:o="urn:schemas-microsoft-com:office:office" xmlns:mv="urn:schemas-microsoft-com:mac:vml" xmlns:mo="http://schemas.microsoft.com/office/mac/office/2008/main" xmlns="" w="9525">
                                   <a:solidFill>
                                     <a:srgbClr val="000000"/>
                                   </a:solidFill>
@@ -37026,7 +36949,7 @@
                             </pic:cNvPicPr>
                           </pic:nvPicPr>
                           <pic:blipFill>
-                            <a:blip r:embed="rId14">
+                            <a:blip r:embed="rId13">
                               <a:extLst>
                                 <a:ext uri="{28A0092B-C50C-407E-A947-70E740481C1C}">
                                   <a14:useLocalDpi xmlns:a14="http://schemas.microsoft.com/office/drawing/2010/main" val="0"/>
@@ -37049,7 +36972,7 @@
                             <a:noFill/>
                             <a:extLst>
                               <a:ext uri="{909E8E84-426E-40dd-AFC4-6F175D3DCCD1}">
-                                <a14:hiddenFill xmlns="" xmlns:mo="http://schemas.microsoft.com/office/mac/office/2008/main" xmlns:mv="urn:schemas-microsoft-com:mac:vml" xmlns:o="urn:schemas-microsoft-com:office:office" xmlns:v="urn:schemas-microsoft-com:vml" xmlns:w10="urn:schemas-microsoft-com:office:word" xmlns:w="http://schemas.openxmlformats.org/wordprocessingml/2006/main" xmlns:a14="http://schemas.microsoft.com/office/drawing/2010/main">
+                                <a14:hiddenFill xmlns:a14="http://schemas.microsoft.com/office/drawing/2010/main" xmlns:w="http://schemas.openxmlformats.org/wordprocessingml/2006/main" xmlns:w10="urn:schemas-microsoft-com:office:word" xmlns:v="urn:schemas-microsoft-com:vml" xmlns:o="urn:schemas-microsoft-com:office:office" xmlns:mv="urn:schemas-microsoft-com:mac:vml" xmlns:mo="http://schemas.microsoft.com/office/mac/office/2008/main" xmlns="">
                                   <a:solidFill>
                                     <a:srgbClr val="FFFFFF"/>
                                   </a:solidFill>
@@ -59781,7 +59704,7 @@
                       </a:xfrm>
                       <a:extLst>
                         <a:ext uri="{0CCBE362-F206-4b92-989A-16890622DB6E}">
-                          <ma14:wrappingTextBoxFlag xmlns="" xmlns:mo="http://schemas.microsoft.com/office/mac/office/2008/main" xmlns:mv="urn:schemas-microsoft-com:mac:vml" xmlns:o="urn:schemas-microsoft-com:office:office" xmlns:v="urn:schemas-microsoft-com:vml" xmlns:w10="urn:schemas-microsoft-com:office:word" xmlns:w="http://schemas.openxmlformats.org/wordprocessingml/2006/main" xmlns:ma14="http://schemas.microsoft.com/office/mac/drawingml/2011/main"/>
+                          <ma14:wrappingTextBoxFlag xmlns:ma14="http://schemas.microsoft.com/office/mac/drawingml/2011/main" xmlns:w="http://schemas.openxmlformats.org/wordprocessingml/2006/main" xmlns:w10="urn:schemas-microsoft-com:office:word" xmlns:v="urn:schemas-microsoft-com:vml" xmlns:o="urn:schemas-microsoft-com:office:office" xmlns:mv="urn:schemas-microsoft-com:mac:vml" xmlns:mo="http://schemas.microsoft.com/office/mac/office/2008/main" xmlns=""/>
                         </a:ext>
                       </a:extLst>
                     </wpg:grpSpPr>
@@ -59877,14 +59800,14 @@
                           </a:ln>
                           <a:extLst>
                             <a:ext uri="{909E8E84-426E-40dd-AFC4-6F175D3DCCD1}">
-                              <a14:hiddenFill xmlns="" xmlns:mo="http://schemas.microsoft.com/office/mac/office/2008/main" xmlns:mv="urn:schemas-microsoft-com:mac:vml" xmlns:o="urn:schemas-microsoft-com:office:office" xmlns:v="urn:schemas-microsoft-com:vml" xmlns:w10="urn:schemas-microsoft-com:office:word" xmlns:w="http://schemas.openxmlformats.org/wordprocessingml/2006/main" xmlns:a14="http://schemas.microsoft.com/office/drawing/2010/main">
+                              <a14:hiddenFill xmlns:a14="http://schemas.microsoft.com/office/drawing/2010/main" xmlns:w="http://schemas.openxmlformats.org/wordprocessingml/2006/main" xmlns:w10="urn:schemas-microsoft-com:office:word" xmlns:v="urn:schemas-microsoft-com:vml" xmlns:o="urn:schemas-microsoft-com:office:office" xmlns:mv="urn:schemas-microsoft-com:mac:vml" xmlns:mo="http://schemas.microsoft.com/office/mac/office/2008/main" xmlns="">
                                 <a:solidFill>
                                   <a:srgbClr val="000000"/>
                                 </a:solidFill>
                               </a14:hiddenFill>
                             </a:ext>
                             <a:ext uri="{91240B29-F687-4f45-9708-019B960494DF}">
-                              <a14:hiddenLine xmlns="" xmlns:mo="http://schemas.microsoft.com/office/mac/office/2008/main" xmlns:mv="urn:schemas-microsoft-com:mac:vml" xmlns:o="urn:schemas-microsoft-com:office:office" xmlns:v="urn:schemas-microsoft-com:vml" xmlns:w10="urn:schemas-microsoft-com:office:word" xmlns:w="http://schemas.openxmlformats.org/wordprocessingml/2006/main" xmlns:a14="http://schemas.microsoft.com/office/drawing/2010/main" w="9525">
+                              <a14:hiddenLine xmlns:a14="http://schemas.microsoft.com/office/drawing/2010/main" xmlns:w="http://schemas.openxmlformats.org/wordprocessingml/2006/main" xmlns:w10="urn:schemas-microsoft-com:office:word" xmlns:v="urn:schemas-microsoft-com:vml" xmlns:o="urn:schemas-microsoft-com:office:office" xmlns:mv="urn:schemas-microsoft-com:mac:vml" xmlns:mo="http://schemas.microsoft.com/office/mac/office/2008/main" xmlns="" w="9525">
                                 <a:solidFill>
                                   <a:srgbClr val="000000"/>
                                 </a:solidFill>
@@ -59930,7 +59853,7 @@
                           <a:noFill/>
                           <a:extLst>
                             <a:ext uri="{909E8E84-426E-40dd-AFC4-6F175D3DCCD1}">
-                              <a14:hiddenFill xmlns="" xmlns:mo="http://schemas.microsoft.com/office/mac/office/2008/main" xmlns:mv="urn:schemas-microsoft-com:mac:vml" xmlns:o="urn:schemas-microsoft-com:office:office" xmlns:v="urn:schemas-microsoft-com:vml" xmlns:w10="urn:schemas-microsoft-com:office:word" xmlns:w="http://schemas.openxmlformats.org/wordprocessingml/2006/main" xmlns:a14="http://schemas.microsoft.com/office/drawing/2010/main">
+                              <a14:hiddenFill xmlns:a14="http://schemas.microsoft.com/office/drawing/2010/main" xmlns:w="http://schemas.openxmlformats.org/wordprocessingml/2006/main" xmlns:w10="urn:schemas-microsoft-com:office:word" xmlns:v="urn:schemas-microsoft-com:vml" xmlns:o="urn:schemas-microsoft-com:office:office" xmlns:mv="urn:schemas-microsoft-com:mac:vml" xmlns:mo="http://schemas.microsoft.com/office/mac/office/2008/main" xmlns="">
                                 <a:solidFill>
                                   <a:srgbClr val="FFFFFF"/>
                                 </a:solidFill>
@@ -65107,7 +65030,7 @@
 </file>
 
 <file path=customXml/itemProps1.xml><?xml version="1.0" encoding="utf-8"?>
-<ds:datastoreItem xmlns:ds="http://schemas.openxmlformats.org/officeDocument/2006/customXml" ds:itemID="{02367825-919F-BF4F-831B-CE6DE38273D6}">
+<ds:datastoreItem xmlns:ds="http://schemas.openxmlformats.org/officeDocument/2006/customXml" ds:itemID="{A6D78B17-54C7-D44A-872B-407F1F280868}">
   <ds:schemaRefs>
     <ds:schemaRef ds:uri="http://schemas.openxmlformats.org/officeDocument/2006/bibliography"/>
   </ds:schemaRefs>

</xml_diff>